<commit_message>
moved non KPMG guidance to new folder to not be included in vector database
</commit_message>
<xml_diff>
--- a/Testing_Documentation/project_notes.docx
+++ b/Testing_Documentation/project_notes.docx
@@ -233,17 +233,8 @@
           <w:b/>
           <w:bCs/>
         </w:rPr>
-        <w:t xml:space="preserve"> documentation to access text-embeddings-3-</w:t>
-      </w:r>
-      <w:proofErr w:type="gramStart"/>
-      <w:r>
-        <w:rPr>
-          <w:b/>
-          <w:bCs/>
-        </w:rPr>
-        <w:t>large</w:t>
-      </w:r>
-      <w:proofErr w:type="gramEnd"/>
+        <w:t xml:space="preserve"> documentation to access text-embeddings-3-large</w:t>
+      </w:r>
     </w:p>
     <w:p>
       <w:hyperlink r:id="rId12" w:history="1">
@@ -273,13 +264,8 @@
     </w:p>
     <w:p>
       <w:r>
-        <w:t xml:space="preserve">18 words split </w:t>
-      </w:r>
-      <w:proofErr w:type="gramStart"/>
-      <w:r>
-        <w:t>incorrectly</w:t>
-      </w:r>
-      <w:proofErr w:type="gramEnd"/>
+        <w:t>18 words split incorrectly</w:t>
+      </w:r>
     </w:p>
     <w:p>
       <w:r>
@@ -596,15 +582,7 @@
         <w:t xml:space="preserve">: </w:t>
       </w:r>
       <w:r>
-        <w:t>(</w:t>
-      </w:r>
-      <w:proofErr w:type="gramStart"/>
-      <w:r>
-        <w:t>retriever(</w:t>
-      </w:r>
-      <w:proofErr w:type="gramEnd"/>
-      <w:r>
-        <w:t>from create history aware), docs for context (from create stuff documents</w:t>
+        <w:t>(retriever(from create history aware), docs for context (from create stuff documents</w:t>
       </w:r>
       <w:r>
         <w:t>))</w:t>
@@ -682,6 +660,67 @@
             <w:rStyle w:val="Hyperlink"/>
           </w:rPr>
           <w:t>https://www.youtube.com/watch?v=KwA5DnRo_co&amp;ab_channel=LeonvanZyl</w:t>
+        </w:r>
+      </w:hyperlink>
+    </w:p>
+    <w:p/>
+    <w:p/>
+    <w:p>
+      <w:pPr>
+        <w:rPr>
+          <w:b/>
+          <w:bCs/>
+        </w:rPr>
+      </w:pPr>
+      <w:r>
+        <w:rPr>
+          <w:b/>
+          <w:bCs/>
+        </w:rPr>
+        <w:lastRenderedPageBreak/>
+        <w:t xml:space="preserve">Example </w:t>
+      </w:r>
+      <w:proofErr w:type="spellStart"/>
+      <w:r>
+        <w:rPr>
+          <w:b/>
+          <w:bCs/>
+        </w:rPr>
+        <w:t>Streamlit</w:t>
+      </w:r>
+      <w:proofErr w:type="spellEnd"/>
+      <w:r>
+        <w:rPr>
+          <w:b/>
+          <w:bCs/>
+        </w:rPr>
+        <w:t xml:space="preserve"> app with tab with instructions/background</w:t>
+      </w:r>
+      <w:r>
+        <w:rPr>
+          <w:b/>
+          <w:bCs/>
+        </w:rPr>
+        <w:t>:</w:t>
+      </w:r>
+    </w:p>
+    <w:p>
+      <w:hyperlink r:id="rId20" w:history="1">
+        <w:r>
+          <w:rPr>
+            <w:rStyle w:val="Hyperlink"/>
+          </w:rPr>
+          <w:t>https://canadianvineyards.streamlit.app/</w:t>
+        </w:r>
+      </w:hyperlink>
+    </w:p>
+    <w:p>
+      <w:hyperlink r:id="rId21" w:history="1">
+        <w:r>
+          <w:rPr>
+            <w:rStyle w:val="Hyperlink"/>
+          </w:rPr>
+          <w:t>https://github.com/SpencerMartel/VineyardComparison/blob/main/app.py</w:t>
         </w:r>
       </w:hyperlink>
     </w:p>

</xml_diff>